<commit_message>
Update Project and PDR
Added Libraries and Drivers from EEL4511
</commit_message>
<xml_diff>
--- a/Prelim_Design_Report.docx
+++ b/Prelim_Design_Report.docx
@@ -65,29 +65,498 @@
         <w:br w:type="page"/>
       </w:r>
     </w:p>
+    <w:sdt>
+      <w:sdtPr>
+        <w:id w:val="-328757069"/>
+        <w:docPartObj>
+          <w:docPartGallery w:val="Table of Contents"/>
+          <w:docPartUnique/>
+        </w:docPartObj>
+      </w:sdtPr>
+      <w:sdtEndPr>
+        <w:rPr>
+          <w:rFonts w:ascii="Times New Roman" w:eastAsiaTheme="minorHAnsi" w:hAnsi="Times New Roman" w:cstheme="minorBidi"/>
+          <w:b/>
+          <w:bCs/>
+          <w:noProof/>
+          <w:color w:val="auto"/>
+          <w:sz w:val="24"/>
+          <w:szCs w:val="22"/>
+        </w:rPr>
+      </w:sdtEndPr>
+      <w:sdtContent>
+        <w:p>
+          <w:pPr>
+            <w:pStyle w:val="TOCHeading"/>
+            <w:jc w:val="center"/>
+            <w:rPr>
+              <w:sz w:val="40"/>
+            </w:rPr>
+          </w:pPr>
+          <w:r>
+            <w:rPr>
+              <w:sz w:val="40"/>
+            </w:rPr>
+            <w:t>Table of Contents</w:t>
+          </w:r>
+        </w:p>
+        <w:p>
+          <w:pPr>
+            <w:pStyle w:val="TOC1"/>
+            <w:tabs>
+              <w:tab w:val="right" w:leader="dot" w:pos="10790"/>
+            </w:tabs>
+            <w:rPr>
+              <w:rFonts w:cstheme="minorBidi"/>
+              <w:noProof/>
+            </w:rPr>
+          </w:pPr>
+          <w:r>
+            <w:fldChar w:fldCharType="begin"/>
+          </w:r>
+          <w:r>
+            <w:instrText xml:space="preserve"> TOC \o "1-3" \h \z \u </w:instrText>
+          </w:r>
+          <w:r>
+            <w:fldChar w:fldCharType="separate"/>
+          </w:r>
+          <w:hyperlink w:anchor="_Toc491855395" w:history="1">
+            <w:r>
+              <w:rPr>
+                <w:rStyle w:val="Hyperlink"/>
+                <w:noProof/>
+              </w:rPr>
+              <w:t>Project Abstract</w:t>
+            </w:r>
+            <w:r>
+              <w:rPr>
+                <w:noProof/>
+                <w:webHidden/>
+              </w:rPr>
+              <w:tab/>
+            </w:r>
+            <w:r>
+              <w:rPr>
+                <w:noProof/>
+                <w:webHidden/>
+              </w:rPr>
+              <w:fldChar w:fldCharType="begin"/>
+            </w:r>
+            <w:r>
+              <w:rPr>
+                <w:noProof/>
+                <w:webHidden/>
+              </w:rPr>
+              <w:instrText xml:space="preserve"> PAGEREF _Toc491855395 \h </w:instrText>
+            </w:r>
+            <w:r>
+              <w:rPr>
+                <w:noProof/>
+                <w:webHidden/>
+              </w:rPr>
+            </w:r>
+            <w:r>
+              <w:rPr>
+                <w:noProof/>
+                <w:webHidden/>
+              </w:rPr>
+              <w:fldChar w:fldCharType="separate"/>
+            </w:r>
+            <w:r>
+              <w:rPr>
+                <w:noProof/>
+                <w:webHidden/>
+              </w:rPr>
+              <w:t>3</w:t>
+            </w:r>
+            <w:r>
+              <w:rPr>
+                <w:noProof/>
+                <w:webHidden/>
+              </w:rPr>
+              <w:fldChar w:fldCharType="end"/>
+            </w:r>
+          </w:hyperlink>
+        </w:p>
+        <w:p>
+          <w:pPr>
+            <w:pStyle w:val="TOC1"/>
+            <w:tabs>
+              <w:tab w:val="right" w:leader="dot" w:pos="10790"/>
+            </w:tabs>
+            <w:rPr>
+              <w:rFonts w:cstheme="minorBidi"/>
+              <w:noProof/>
+            </w:rPr>
+          </w:pPr>
+          <w:hyperlink w:anchor="_Toc491855396" w:history="1">
+            <w:r>
+              <w:rPr>
+                <w:rStyle w:val="Hyperlink"/>
+                <w:noProof/>
+              </w:rPr>
+              <w:t>Project Features/Objectives</w:t>
+            </w:r>
+            <w:r>
+              <w:rPr>
+                <w:noProof/>
+                <w:webHidden/>
+              </w:rPr>
+              <w:tab/>
+            </w:r>
+            <w:r>
+              <w:rPr>
+                <w:noProof/>
+                <w:webHidden/>
+              </w:rPr>
+              <w:fldChar w:fldCharType="begin"/>
+            </w:r>
+            <w:r>
+              <w:rPr>
+                <w:noProof/>
+                <w:webHidden/>
+              </w:rPr>
+              <w:instrText xml:space="preserve"> PAGEREF _Toc491855396 \h </w:instrText>
+            </w:r>
+            <w:r>
+              <w:rPr>
+                <w:noProof/>
+                <w:webHidden/>
+              </w:rPr>
+            </w:r>
+            <w:r>
+              <w:rPr>
+                <w:noProof/>
+                <w:webHidden/>
+              </w:rPr>
+              <w:fldChar w:fldCharType="separate"/>
+            </w:r>
+            <w:r>
+              <w:rPr>
+                <w:noProof/>
+                <w:webHidden/>
+              </w:rPr>
+              <w:t>3</w:t>
+            </w:r>
+            <w:r>
+              <w:rPr>
+                <w:noProof/>
+                <w:webHidden/>
+              </w:rPr>
+              <w:fldChar w:fldCharType="end"/>
+            </w:r>
+          </w:hyperlink>
+        </w:p>
+        <w:p>
+          <w:pPr>
+            <w:pStyle w:val="TOC2"/>
+            <w:tabs>
+              <w:tab w:val="right" w:leader="dot" w:pos="10790"/>
+            </w:tabs>
+            <w:rPr>
+              <w:rFonts w:cstheme="minorBidi"/>
+              <w:noProof/>
+            </w:rPr>
+          </w:pPr>
+          <w:hyperlink w:anchor="_Toc491855397" w:history="1">
+            <w:r>
+              <w:rPr>
+                <w:rStyle w:val="Hyperlink"/>
+                <w:noProof/>
+              </w:rPr>
+              <w:t>Software Objectives</w:t>
+            </w:r>
+            <w:r>
+              <w:rPr>
+                <w:noProof/>
+                <w:webHidden/>
+              </w:rPr>
+              <w:tab/>
+            </w:r>
+            <w:r>
+              <w:rPr>
+                <w:noProof/>
+                <w:webHidden/>
+              </w:rPr>
+              <w:fldChar w:fldCharType="begin"/>
+            </w:r>
+            <w:r>
+              <w:rPr>
+                <w:noProof/>
+                <w:webHidden/>
+              </w:rPr>
+              <w:instrText xml:space="preserve"> PAGEREF _Toc491855397 \h </w:instrText>
+            </w:r>
+            <w:r>
+              <w:rPr>
+                <w:noProof/>
+                <w:webHidden/>
+              </w:rPr>
+            </w:r>
+            <w:r>
+              <w:rPr>
+                <w:noProof/>
+                <w:webHidden/>
+              </w:rPr>
+              <w:fldChar w:fldCharType="separate"/>
+            </w:r>
+            <w:r>
+              <w:rPr>
+                <w:noProof/>
+                <w:webHidden/>
+              </w:rPr>
+              <w:t>4</w:t>
+            </w:r>
+            <w:r>
+              <w:rPr>
+                <w:noProof/>
+                <w:webHidden/>
+              </w:rPr>
+              <w:fldChar w:fldCharType="end"/>
+            </w:r>
+          </w:hyperlink>
+        </w:p>
+        <w:p>
+          <w:pPr>
+            <w:pStyle w:val="TOC2"/>
+            <w:tabs>
+              <w:tab w:val="right" w:leader="dot" w:pos="10790"/>
+            </w:tabs>
+            <w:rPr>
+              <w:rFonts w:cstheme="minorBidi"/>
+              <w:noProof/>
+            </w:rPr>
+          </w:pPr>
+          <w:hyperlink w:anchor="_Toc491855398" w:history="1">
+            <w:r>
+              <w:rPr>
+                <w:rStyle w:val="Hyperlink"/>
+                <w:noProof/>
+              </w:rPr>
+              <w:t>Audio Processing Objectives</w:t>
+            </w:r>
+            <w:r>
+              <w:rPr>
+                <w:noProof/>
+                <w:webHidden/>
+              </w:rPr>
+              <w:tab/>
+            </w:r>
+            <w:r>
+              <w:rPr>
+                <w:noProof/>
+                <w:webHidden/>
+              </w:rPr>
+              <w:fldChar w:fldCharType="begin"/>
+            </w:r>
+            <w:r>
+              <w:rPr>
+                <w:noProof/>
+                <w:webHidden/>
+              </w:rPr>
+              <w:instrText xml:space="preserve"> PAGEREF _Toc491855398 \h </w:instrText>
+            </w:r>
+            <w:r>
+              <w:rPr>
+                <w:noProof/>
+                <w:webHidden/>
+              </w:rPr>
+            </w:r>
+            <w:r>
+              <w:rPr>
+                <w:noProof/>
+                <w:webHidden/>
+              </w:rPr>
+              <w:fldChar w:fldCharType="separate"/>
+            </w:r>
+            <w:r>
+              <w:rPr>
+                <w:noProof/>
+                <w:webHidden/>
+              </w:rPr>
+              <w:t>4</w:t>
+            </w:r>
+            <w:r>
+              <w:rPr>
+                <w:noProof/>
+                <w:webHidden/>
+              </w:rPr>
+              <w:fldChar w:fldCharType="end"/>
+            </w:r>
+          </w:hyperlink>
+        </w:p>
+        <w:p>
+          <w:pPr>
+            <w:pStyle w:val="TOC1"/>
+            <w:tabs>
+              <w:tab w:val="right" w:leader="dot" w:pos="10790"/>
+            </w:tabs>
+            <w:rPr>
+              <w:rFonts w:cstheme="minorBidi"/>
+              <w:noProof/>
+            </w:rPr>
+          </w:pPr>
+          <w:hyperlink w:anchor="_Toc491855399" w:history="1">
+            <w:r>
+              <w:rPr>
+                <w:rStyle w:val="Hyperlink"/>
+                <w:noProof/>
+              </w:rPr>
+              <w:t>Concept/Technology Selection</w:t>
+            </w:r>
+            <w:r>
+              <w:rPr>
+                <w:noProof/>
+                <w:webHidden/>
+              </w:rPr>
+              <w:tab/>
+            </w:r>
+            <w:r>
+              <w:rPr>
+                <w:noProof/>
+                <w:webHidden/>
+              </w:rPr>
+              <w:fldChar w:fldCharType="begin"/>
+            </w:r>
+            <w:r>
+              <w:rPr>
+                <w:noProof/>
+                <w:webHidden/>
+              </w:rPr>
+              <w:instrText xml:space="preserve"> PAGEREF _Toc491855399 \h </w:instrText>
+            </w:r>
+            <w:r>
+              <w:rPr>
+                <w:noProof/>
+                <w:webHidden/>
+              </w:rPr>
+            </w:r>
+            <w:r>
+              <w:rPr>
+                <w:noProof/>
+                <w:webHidden/>
+              </w:rPr>
+              <w:fldChar w:fldCharType="separate"/>
+            </w:r>
+            <w:r>
+              <w:rPr>
+                <w:noProof/>
+                <w:webHidden/>
+              </w:rPr>
+              <w:t>4</w:t>
+            </w:r>
+            <w:r>
+              <w:rPr>
+                <w:noProof/>
+                <w:webHidden/>
+              </w:rPr>
+              <w:fldChar w:fldCharType="end"/>
+            </w:r>
+          </w:hyperlink>
+        </w:p>
+        <w:p>
+          <w:pPr>
+            <w:pStyle w:val="TOC1"/>
+            <w:tabs>
+              <w:tab w:val="right" w:leader="dot" w:pos="10790"/>
+            </w:tabs>
+            <w:rPr>
+              <w:rFonts w:cstheme="minorBidi"/>
+              <w:noProof/>
+            </w:rPr>
+          </w:pPr>
+          <w:hyperlink w:anchor="_Toc491855400" w:history="1">
+            <w:r>
+              <w:rPr>
+                <w:rStyle w:val="Hyperlink"/>
+                <w:rFonts w:eastAsia="Arial"/>
+                <w:noProof/>
+                <w:w w:val="103"/>
+              </w:rPr>
+              <w:t>Flowcharts &amp; Diagrams</w:t>
+            </w:r>
+            <w:r>
+              <w:rPr>
+                <w:noProof/>
+                <w:webHidden/>
+              </w:rPr>
+              <w:tab/>
+            </w:r>
+            <w:r>
+              <w:rPr>
+                <w:noProof/>
+                <w:webHidden/>
+              </w:rPr>
+              <w:fldChar w:fldCharType="begin"/>
+            </w:r>
+            <w:r>
+              <w:rPr>
+                <w:noProof/>
+                <w:webHidden/>
+              </w:rPr>
+              <w:instrText xml:space="preserve"> PAGEREF _Toc491855400 \h </w:instrText>
+            </w:r>
+            <w:r>
+              <w:rPr>
+                <w:noProof/>
+                <w:webHidden/>
+              </w:rPr>
+            </w:r>
+            <w:r>
+              <w:rPr>
+                <w:noProof/>
+                <w:webHidden/>
+              </w:rPr>
+              <w:fldChar w:fldCharType="separate"/>
+            </w:r>
+            <w:r>
+              <w:rPr>
+                <w:noProof/>
+                <w:webHidden/>
+              </w:rPr>
+              <w:t>5</w:t>
+            </w:r>
+            <w:r>
+              <w:rPr>
+                <w:noProof/>
+                <w:webHidden/>
+              </w:rPr>
+              <w:fldChar w:fldCharType="end"/>
+            </w:r>
+          </w:hyperlink>
+        </w:p>
+        <w:p>
+          <w:r>
+            <w:rPr>
+              <w:b/>
+              <w:bCs/>
+              <w:noProof/>
+            </w:rPr>
+            <w:fldChar w:fldCharType="end"/>
+          </w:r>
+        </w:p>
+      </w:sdtContent>
+    </w:sdt>
+    <w:p/>
+    <w:p/>
+    <w:p>
+      <w:r>
+        <w:br w:type="page"/>
+      </w:r>
+    </w:p>
+    <w:p/>
     <w:p>
       <w:pPr>
         <w:pStyle w:val="Heading1"/>
+      </w:pPr>
+      <w:bookmarkStart w:id="0" w:name="_Toc491855395"/>
+      <w:r>
         <w:rPr>
           <w:sz w:val="40"/>
         </w:rPr>
-      </w:pPr>
-      <w:r>
-        <w:rPr>
-          <w:sz w:val="40"/>
-        </w:rPr>
-        <w:lastRenderedPageBreak/>
-        <w:t>Project</w:t>
-      </w:r>
-      <w:r>
-        <w:t xml:space="preserve"> </w:t>
-      </w:r>
-      <w:r>
-        <w:rPr>
-          <w:sz w:val="40"/>
-        </w:rPr>
-        <w:t>Abstract</w:t>
-      </w:r>
+        <w:t>Project Abstract</w:t>
+      </w:r>
+      <w:bookmarkEnd w:id="0"/>
     </w:p>
     <w:p/>
     <w:p>
@@ -179,12 +648,14 @@
           <w:sz w:val="40"/>
         </w:rPr>
       </w:pPr>
+      <w:bookmarkStart w:id="1" w:name="_Toc491855396"/>
       <w:r>
         <w:rPr>
           <w:sz w:val="40"/>
         </w:rPr>
         <w:t>Project Features/Objectives</w:t>
       </w:r>
+      <w:bookmarkEnd w:id="1"/>
     </w:p>
     <w:p>
       <w:pPr>
@@ -195,6 +666,9 @@
       </w:pPr>
     </w:p>
     <w:p>
+      <w:pPr>
+        <w:spacing w:line="480" w:lineRule="auto"/>
+      </w:pPr>
       <w:r>
         <w:t xml:space="preserve">The </w:t>
       </w:r>
@@ -209,6 +683,7 @@
           <w:ilvl w:val="0"/>
           <w:numId w:val="1"/>
         </w:numPr>
+        <w:spacing w:line="480" w:lineRule="auto"/>
         <w:rPr>
           <w:rFonts w:eastAsia="Arial"/>
           <w:sz w:val="24"/>
@@ -231,6 +706,7 @@
           <w:ilvl w:val="0"/>
           <w:numId w:val="1"/>
         </w:numPr>
+        <w:spacing w:line="480" w:lineRule="auto"/>
         <w:rPr>
           <w:rFonts w:eastAsia="Arial"/>
           <w:sz w:val="24"/>
@@ -269,6 +745,7 @@
           <w:ilvl w:val="0"/>
           <w:numId w:val="1"/>
         </w:numPr>
+        <w:spacing w:line="480" w:lineRule="auto"/>
         <w:rPr>
           <w:rFonts w:eastAsia="Arial"/>
           <w:sz w:val="24"/>
@@ -291,6 +768,7 @@
           <w:ilvl w:val="0"/>
           <w:numId w:val="1"/>
         </w:numPr>
+        <w:spacing w:line="480" w:lineRule="auto"/>
         <w:rPr>
           <w:rFonts w:eastAsia="Arial"/>
           <w:sz w:val="24"/>
@@ -313,6 +791,7 @@
           <w:ilvl w:val="0"/>
           <w:numId w:val="1"/>
         </w:numPr>
+        <w:spacing w:line="480" w:lineRule="auto"/>
         <w:rPr>
           <w:rFonts w:eastAsia="Arial"/>
           <w:sz w:val="24"/>
@@ -335,6 +814,7 @@
           <w:ilvl w:val="0"/>
           <w:numId w:val="1"/>
         </w:numPr>
+        <w:spacing w:line="480" w:lineRule="auto"/>
         <w:rPr>
           <w:rFonts w:eastAsia="Arial"/>
           <w:sz w:val="24"/>
@@ -373,6 +853,7 @@
           <w:ilvl w:val="0"/>
           <w:numId w:val="1"/>
         </w:numPr>
+        <w:spacing w:line="480" w:lineRule="auto"/>
         <w:rPr>
           <w:rFonts w:eastAsia="Arial"/>
           <w:sz w:val="24"/>
@@ -395,6 +876,7 @@
           <w:ilvl w:val="0"/>
           <w:numId w:val="1"/>
         </w:numPr>
+        <w:spacing w:line="480" w:lineRule="auto"/>
         <w:rPr>
           <w:rFonts w:eastAsia="Arial"/>
           <w:sz w:val="24"/>
@@ -417,6 +899,7 @@
           <w:ilvl w:val="0"/>
           <w:numId w:val="1"/>
         </w:numPr>
+        <w:spacing w:line="480" w:lineRule="auto"/>
         <w:rPr>
           <w:rFonts w:eastAsia="Arial"/>
           <w:sz w:val="24"/>
@@ -439,6 +922,7 @@
           <w:ilvl w:val="0"/>
           <w:numId w:val="1"/>
         </w:numPr>
+        <w:spacing w:line="480" w:lineRule="auto"/>
         <w:rPr>
           <w:rFonts w:eastAsia="Arial"/>
           <w:sz w:val="24"/>
@@ -468,11 +952,21 @@
       <w:pPr>
         <w:pStyle w:val="Heading2"/>
       </w:pPr>
+      <w:bookmarkStart w:id="2" w:name="_Toc491855397"/>
       <w:r>
         <w:t>Software Objectives</w:t>
       </w:r>
-    </w:p>
-    <w:p>
+      <w:bookmarkEnd w:id="2"/>
+    </w:p>
+    <w:p>
+      <w:pPr>
+        <w:spacing w:after="0"/>
+      </w:pPr>
+    </w:p>
+    <w:p>
+      <w:pPr>
+        <w:spacing w:after="0" w:line="480" w:lineRule="auto"/>
+      </w:pPr>
       <w:r>
         <w:t>To accomplish the task of audio processing and task triggering, we will base our code around the TI-RTOS kernel. This will make scheduling of tasks simpler and allow for real time control of hardware peripherals.</w:t>
       </w:r>
@@ -482,14 +976,24 @@
       <w:pPr>
         <w:pStyle w:val="Heading2"/>
       </w:pPr>
+      <w:bookmarkStart w:id="3" w:name="_Toc491855398"/>
       <w:r>
         <w:t>Audio Processing</w:t>
       </w:r>
       <w:r>
         <w:t xml:space="preserve"> Objectives</w:t>
       </w:r>
-    </w:p>
-    <w:p>
+      <w:bookmarkEnd w:id="3"/>
+    </w:p>
+    <w:p>
+      <w:pPr>
+        <w:spacing w:after="0"/>
+      </w:pPr>
+    </w:p>
+    <w:p>
+      <w:pPr>
+        <w:spacing w:after="0" w:line="480" w:lineRule="auto"/>
+      </w:pPr>
       <w:r>
         <w:t xml:space="preserve">The </w:t>
       </w:r>
@@ -520,129 +1024,136 @@
           <w:sz w:val="40"/>
         </w:rPr>
       </w:pPr>
+      <w:bookmarkStart w:id="4" w:name="_Toc491855399"/>
       <w:r>
         <w:rPr>
           <w:sz w:val="40"/>
         </w:rPr>
+        <w:t>Concept/Technology Selection</w:t>
+      </w:r>
+      <w:bookmarkEnd w:id="4"/>
+    </w:p>
+    <w:p>
+      <w:pPr>
+        <w:spacing w:after="0"/>
+      </w:pPr>
+    </w:p>
+    <w:p>
+      <w:pPr>
+        <w:spacing w:before="2" w:after="0" w:line="480" w:lineRule="auto"/>
+        <w:ind w:firstLine="360"/>
+        <w:rPr>
+          <w:rFonts w:eastAsia="Arial"/>
+          <w:w w:val="103"/>
+          <w:szCs w:val="24"/>
+        </w:rPr>
+      </w:pPr>
+      <w:r>
+        <w:rPr>
+          <w:rFonts w:eastAsia="Arial"/>
+          <w:w w:val="103"/>
+          <w:szCs w:val="24"/>
+        </w:rPr>
+        <w:t>‘Ocarina home automation’ makes for a simple yet charismatic design that can be applied to a myriad of home appliances. Current ideas on the market are the Amazon Echo, Google Home, and Apple’s Siri, however it is important to mention that they require proprietary hardware and the speech recognition is not optimized for all languages, our idea simply requires that you play a flute.</w:t>
+      </w:r>
+    </w:p>
+    <w:p>
+      <w:pPr>
+        <w:spacing w:before="2" w:after="0" w:line="480" w:lineRule="auto"/>
+        <w:ind w:firstLine="360"/>
+        <w:rPr>
+          <w:rFonts w:eastAsia="Arial"/>
+          <w:w w:val="103"/>
+          <w:szCs w:val="24"/>
+        </w:rPr>
+      </w:pPr>
+      <w:r>
+        <w:rPr>
+          <w:rFonts w:eastAsia="Arial"/>
+          <w:w w:val="103"/>
+          <w:szCs w:val="24"/>
+        </w:rPr>
+        <w:t xml:space="preserve">A dedicated DSP will be used for audio processing and control of all peripherals. The TI TMS320F28335 DSP is a suitable processor for this application. It contains a C2000 150MHz core and a dedicated Floating Point Unit. </w:t>
+      </w:r>
+      <w:r>
+        <w:rPr>
+          <w:rFonts w:eastAsia="Arial"/>
+          <w:w w:val="103"/>
+          <w:szCs w:val="24"/>
+        </w:rPr>
+        <w:t xml:space="preserve">It has plenty of peripherals such as ADC, </w:t>
+      </w:r>
+      <w:proofErr w:type="spellStart"/>
+      <w:r>
+        <w:rPr>
+          <w:rFonts w:eastAsia="Arial"/>
+          <w:w w:val="103"/>
+          <w:szCs w:val="24"/>
+        </w:rPr>
+        <w:t>McBSP</w:t>
+      </w:r>
+      <w:proofErr w:type="spellEnd"/>
+      <w:r>
+        <w:rPr>
+          <w:rFonts w:eastAsia="Arial"/>
+          <w:w w:val="103"/>
+          <w:szCs w:val="24"/>
+        </w:rPr>
+        <w:t>, SPI, I2C, PWM, and many GPIO pins. These extra peripherals allow us to dedicate specific pins to the various home automation tasks.</w:t>
+      </w:r>
+    </w:p>
+    <w:p>
+      <w:pPr>
+        <w:spacing w:before="2" w:after="0" w:line="480" w:lineRule="auto"/>
+        <w:ind w:firstLine="360"/>
+        <w:rPr>
+          <w:rFonts w:eastAsia="Arial"/>
+          <w:w w:val="103"/>
+          <w:szCs w:val="24"/>
+        </w:rPr>
+      </w:pPr>
+      <w:r>
+        <w:rPr>
+          <w:rFonts w:eastAsia="Arial"/>
+          <w:w w:val="103"/>
+          <w:szCs w:val="24"/>
+        </w:rPr>
+        <w:t>Re</w:t>
+      </w:r>
+      <w:bookmarkStart w:id="5" w:name="_GoBack"/>
+      <w:bookmarkEnd w:id="5"/>
+      <w:r>
+        <w:rPr>
+          <w:rFonts w:eastAsia="Arial"/>
+          <w:w w:val="103"/>
+          <w:szCs w:val="24"/>
+        </w:rPr>
+        <w:t xml:space="preserve">al Time Operating Systems (RTOS) allow users to take advantage of a scheduler and basic </w:t>
+      </w:r>
+      <w:r>
+        <w:rPr>
+          <w:rFonts w:eastAsia="Arial"/>
+          <w:w w:val="103"/>
+          <w:szCs w:val="24"/>
+        </w:rPr>
+        <w:t>thread synchronization techniques such as HWI, SWI, and Semaphores to implement their applications. This makes it simple for the user to schedule various tasks and functions based on priority and maintain real time characteristics</w:t>
+      </w:r>
+      <w:r>
+        <w:rPr>
+          <w:rFonts w:eastAsia="Arial"/>
+          <w:w w:val="103"/>
+          <w:szCs w:val="24"/>
+        </w:rPr>
+        <w:t xml:space="preserve">. TI offers the TI-RTOS kernel as a software solution for real time operating systems on their </w:t>
+      </w:r>
+      <w:r>
+        <w:rPr>
+          <w:rFonts w:eastAsia="Arial"/>
+          <w:w w:val="103"/>
+          <w:szCs w:val="24"/>
+        </w:rPr>
         <w:lastRenderedPageBreak/>
-        <w:t>Concept/Technology Selection</w:t>
-      </w:r>
-    </w:p>
-    <w:p/>
-    <w:p>
-      <w:pPr>
-        <w:spacing w:before="2"/>
-        <w:rPr>
-          <w:rFonts w:eastAsia="Arial"/>
-          <w:w w:val="103"/>
-          <w:szCs w:val="24"/>
-        </w:rPr>
-      </w:pPr>
-      <w:r>
-        <w:rPr>
-          <w:rFonts w:eastAsia="Arial"/>
-          <w:w w:val="103"/>
-          <w:szCs w:val="24"/>
-        </w:rPr>
-        <w:t>‘Ocarina home automation’ makes for a simple yet charismatic design that can be applied to a myriad of home appliances. Current ideas on the market are the Amazon Echo, Google Home, and Apple’s Siri, however it is important to mention that they require proprietary hardware and the speech recognition is not optimized for all languages, our idea simply requires that you play a flute.</w:t>
-      </w:r>
-    </w:p>
-    <w:p>
-      <w:pPr>
-        <w:spacing w:before="2"/>
-        <w:rPr>
-          <w:rFonts w:eastAsia="Arial"/>
-          <w:w w:val="103"/>
-          <w:szCs w:val="24"/>
-        </w:rPr>
-      </w:pPr>
-    </w:p>
-    <w:p>
-      <w:pPr>
-        <w:spacing w:before="2"/>
-        <w:rPr>
-          <w:rFonts w:eastAsia="Arial"/>
-          <w:w w:val="103"/>
-          <w:szCs w:val="24"/>
-        </w:rPr>
-      </w:pPr>
-      <w:r>
-        <w:rPr>
-          <w:rFonts w:eastAsia="Arial"/>
-          <w:w w:val="103"/>
-          <w:szCs w:val="24"/>
-        </w:rPr>
-        <w:t xml:space="preserve">A dedicated DSP will be used for audio processing and control of all peripherals. The TI TMS320F28335 DSP is a suitable processor for this application. It contains a C2000 150MHz core and a dedicated Floating Point Unit. </w:t>
-      </w:r>
-      <w:r>
-        <w:rPr>
-          <w:rFonts w:eastAsia="Arial"/>
-          <w:w w:val="103"/>
-          <w:szCs w:val="24"/>
-        </w:rPr>
-        <w:t xml:space="preserve">It has plenty of peripherals such as ADC, </w:t>
-      </w:r>
-      <w:proofErr w:type="spellStart"/>
-      <w:r>
-        <w:rPr>
-          <w:rFonts w:eastAsia="Arial"/>
-          <w:w w:val="103"/>
-          <w:szCs w:val="24"/>
-        </w:rPr>
-        <w:t>McBSP</w:t>
-      </w:r>
-      <w:proofErr w:type="spellEnd"/>
-      <w:r>
-        <w:rPr>
-          <w:rFonts w:eastAsia="Arial"/>
-          <w:w w:val="103"/>
-          <w:szCs w:val="24"/>
-        </w:rPr>
-        <w:t>, SPI, I2C, PWM, and many GPIO pins. These extra peripherals allow us to dedicate specific pins to the various home automation tasks.</w:t>
-      </w:r>
-    </w:p>
-    <w:p>
-      <w:pPr>
-        <w:spacing w:before="2"/>
-        <w:rPr>
-          <w:rFonts w:eastAsia="Arial"/>
-          <w:w w:val="103"/>
-          <w:szCs w:val="24"/>
-        </w:rPr>
-      </w:pPr>
-    </w:p>
-    <w:p>
-      <w:pPr>
-        <w:spacing w:before="2"/>
-        <w:rPr>
-          <w:rFonts w:eastAsia="Arial"/>
-          <w:w w:val="103"/>
-          <w:szCs w:val="24"/>
-        </w:rPr>
-      </w:pPr>
-      <w:r>
-        <w:rPr>
-          <w:rFonts w:eastAsia="Arial"/>
-          <w:w w:val="103"/>
-          <w:szCs w:val="24"/>
-        </w:rPr>
-        <w:t xml:space="preserve">Real Time Operating Systems (RTOS) allow users to take advantage of a scheduler and basic </w:t>
-      </w:r>
-      <w:r>
-        <w:rPr>
-          <w:rFonts w:eastAsia="Arial"/>
-          <w:w w:val="103"/>
-          <w:szCs w:val="24"/>
-        </w:rPr>
-        <w:t>thread synchronization techniques such as HWI, SWI, and Semaphores to implement their applications. This makes it simple for the user to schedule various tasks and functions based on priority and maintain real time characteristics</w:t>
-      </w:r>
-      <w:r>
-        <w:rPr>
-          <w:rFonts w:eastAsia="Arial"/>
-          <w:w w:val="103"/>
-          <w:szCs w:val="24"/>
-        </w:rPr>
-        <w:t xml:space="preserve">. TI offers the TI-RTOS kernel as a software solution for real time operating systems on their devices, such as the TMS320F28335 DSP. </w:t>
+        <w:t xml:space="preserve">devices, such as the TMS320F28335 DSP. </w:t>
       </w:r>
       <w:r>
         <w:rPr>
@@ -672,6 +1183,7 @@
           <w:sz w:val="40"/>
         </w:rPr>
       </w:pPr>
+      <w:bookmarkStart w:id="6" w:name="_Toc491855400"/>
       <w:r>
         <w:rPr>
           <w:rFonts w:eastAsia="Arial"/>
@@ -680,8 +1192,8 @@
         </w:rPr>
         <w:t>Flowcharts &amp; Diagrams</w:t>
       </w:r>
-    </w:p>
-    <w:p/>
+      <w:bookmarkEnd w:id="6"/>
+    </w:p>
     <w:p/>
     <w:p>
       <w:r>
@@ -706,7 +1218,7 @@
                     </pic:cNvPicPr>
                   </pic:nvPicPr>
                   <pic:blipFill>
-                    <a:blip r:embed="rId5">
+                    <a:blip r:embed="rId6">
                       <a:extLst>
                         <a:ext uri="{28A0092B-C50C-407E-A947-70E740481C1C}">
                           <a14:useLocalDpi xmlns:a14="http://schemas.microsoft.com/office/drawing/2010/main" val="0"/>
@@ -739,10 +1251,7 @@
       </w:r>
     </w:p>
     <w:p/>
-    <w:p>
-      <w:bookmarkStart w:id="0" w:name="_GoBack"/>
-      <w:bookmarkEnd w:id="0"/>
-    </w:p>
+    <w:p/>
     <w:sectPr>
       <w:pgSz w:w="12240" w:h="15840"/>
       <w:pgMar w:top="1440" w:right="720" w:bottom="1440" w:left="720" w:header="720" w:footer="720" w:gutter="0"/>
@@ -1418,7 +1927,624 @@
       <w:szCs w:val="26"/>
     </w:rPr>
   </w:style>
+  <w:style w:type="paragraph" w:styleId="TOCHeading">
+    <w:name w:val="TOC Heading"/>
+    <w:basedOn w:val="Heading1"/>
+    <w:next w:val="Normal"/>
+    <w:uiPriority w:val="39"/>
+    <w:unhideWhenUsed/>
+    <w:qFormat/>
+    <w:rsid w:val="00105FAB"/>
+    <w:pPr>
+      <w:spacing w:line="259" w:lineRule="auto"/>
+      <w:outlineLvl w:val="9"/>
+    </w:pPr>
+  </w:style>
+  <w:style w:type="paragraph" w:styleId="TOC2">
+    <w:name w:val="toc 2"/>
+    <w:basedOn w:val="Normal"/>
+    <w:next w:val="Normal"/>
+    <w:autoRedefine/>
+    <w:uiPriority w:val="39"/>
+    <w:unhideWhenUsed/>
+    <w:rsid w:val="00105FAB"/>
+    <w:pPr>
+      <w:spacing w:after="100" w:line="259" w:lineRule="auto"/>
+      <w:ind w:left="220"/>
+    </w:pPr>
+    <w:rPr>
+      <w:rFonts w:asciiTheme="minorHAnsi" w:eastAsiaTheme="minorEastAsia" w:hAnsiTheme="minorHAnsi" w:cs="Times New Roman"/>
+      <w:sz w:val="22"/>
+    </w:rPr>
+  </w:style>
+  <w:style w:type="paragraph" w:styleId="TOC1">
+    <w:name w:val="toc 1"/>
+    <w:basedOn w:val="Normal"/>
+    <w:next w:val="Normal"/>
+    <w:autoRedefine/>
+    <w:uiPriority w:val="39"/>
+    <w:unhideWhenUsed/>
+    <w:rsid w:val="00105FAB"/>
+    <w:pPr>
+      <w:spacing w:after="100" w:line="259" w:lineRule="auto"/>
+    </w:pPr>
+    <w:rPr>
+      <w:rFonts w:asciiTheme="minorHAnsi" w:eastAsiaTheme="minorEastAsia" w:hAnsiTheme="minorHAnsi" w:cs="Times New Roman"/>
+      <w:sz w:val="22"/>
+    </w:rPr>
+  </w:style>
+  <w:style w:type="paragraph" w:styleId="TOC3">
+    <w:name w:val="toc 3"/>
+    <w:basedOn w:val="Normal"/>
+    <w:next w:val="Normal"/>
+    <w:autoRedefine/>
+    <w:uiPriority w:val="39"/>
+    <w:unhideWhenUsed/>
+    <w:rsid w:val="00105FAB"/>
+    <w:pPr>
+      <w:spacing w:after="100" w:line="259" w:lineRule="auto"/>
+      <w:ind w:left="440"/>
+    </w:pPr>
+    <w:rPr>
+      <w:rFonts w:asciiTheme="minorHAnsi" w:eastAsiaTheme="minorEastAsia" w:hAnsiTheme="minorHAnsi" w:cs="Times New Roman"/>
+      <w:sz w:val="22"/>
+    </w:rPr>
+  </w:style>
+  <w:style w:type="character" w:styleId="Hyperlink">
+    <w:name w:val="Hyperlink"/>
+    <w:basedOn w:val="DefaultParagraphFont"/>
+    <w:uiPriority w:val="99"/>
+    <w:unhideWhenUsed/>
+    <w:rsid w:val="00105FAB"/>
+    <w:rPr>
+      <w:color w:val="0563C1" w:themeColor="hyperlink"/>
+      <w:u w:val="single"/>
+    </w:rPr>
+  </w:style>
 </w:styles>
+</file>
+
+<file path=word/glossary/document.xml><?xml version="1.0" encoding="utf-8"?>
+<w:glossaryDocument xmlns:wpc="http://schemas.microsoft.com/office/word/2010/wordprocessingCanvas" xmlns:cx="http://schemas.microsoft.com/office/drawing/2014/chartex" xmlns:cx1="http://schemas.microsoft.com/office/drawing/2015/9/8/chartex" xmlns:cx2="http://schemas.microsoft.com/office/drawing/2015/10/21/chartex" xmlns:cx3="http://schemas.microsoft.com/office/drawing/2016/5/9/chartex" xmlns:cx4="http://schemas.microsoft.com/office/drawing/2016/5/10/chartex" xmlns:cx5="http://schemas.microsoft.com/office/drawing/2016/5/11/chartex" xmlns:mc="http://schemas.openxmlformats.org/markup-compatibility/2006" xmlns:o="urn:schemas-microsoft-com:office:office" xmlns:r="http://schemas.openxmlformats.org/officeDocument/2006/relationships" xmlns:m="http://schemas.openxmlformats.org/officeDocument/2006/math" xmlns:v="urn:schemas-microsoft-com:vml" xmlns:wp14="http://schemas.microsoft.com/office/word/2010/wordprocessingDrawing" xmlns:wp="http://schemas.openxmlformats.org/drawingml/2006/wordprocessingDrawing" xmlns:w10="urn:schemas-microsoft-com:office:word" xmlns:w="http://schemas.openxmlformats.org/wordprocessingml/2006/main" xmlns:w14="http://schemas.microsoft.com/office/word/2010/wordml" xmlns:w15="http://schemas.microsoft.com/office/word/2012/wordml" xmlns:w16se="http://schemas.microsoft.com/office/word/2015/wordml/symex" xmlns:wpg="http://schemas.microsoft.com/office/word/2010/wordprocessingGroup" xmlns:wpi="http://schemas.microsoft.com/office/word/2010/wordprocessingInk" xmlns:wne="http://schemas.microsoft.com/office/word/2006/wordml" xmlns:wps="http://schemas.microsoft.com/office/word/2010/wordprocessingShape" mc:Ignorable="w14 w15 w16se wp14"/>
+</file>
+
+<file path=word/glossary/fontTable.xml><?xml version="1.0" encoding="utf-8"?>
+<w:fonts xmlns:mc="http://schemas.openxmlformats.org/markup-compatibility/2006" xmlns:r="http://schemas.openxmlformats.org/officeDocument/2006/relationships" xmlns:w="http://schemas.openxmlformats.org/wordprocessingml/2006/main" xmlns:w14="http://schemas.microsoft.com/office/word/2010/wordml" xmlns:w15="http://schemas.microsoft.com/office/word/2012/wordml" xmlns:w16se="http://schemas.microsoft.com/office/word/2015/wordml/symex" mc:Ignorable="w14 w15 w16se">
+  <w:font w:name="Symbol">
+    <w:panose1 w:val="05050102010706020507"/>
+    <w:charset w:val="02"/>
+    <w:family w:val="roman"/>
+    <w:pitch w:val="variable"/>
+    <w:sig w:usb0="00000000" w:usb1="10000000" w:usb2="00000000" w:usb3="00000000" w:csb0="80000000" w:csb1="00000000"/>
+  </w:font>
+  <w:font w:name="Times New Roman">
+    <w:panose1 w:val="02020603050405020304"/>
+    <w:charset w:val="00"/>
+    <w:family w:val="roman"/>
+    <w:pitch w:val="variable"/>
+    <w:sig w:usb0="E0002EFF" w:usb1="C000785B" w:usb2="00000009" w:usb3="00000000" w:csb0="000001FF" w:csb1="00000000"/>
+  </w:font>
+  <w:font w:name="Courier New">
+    <w:panose1 w:val="02070309020205020404"/>
+    <w:charset w:val="00"/>
+    <w:family w:val="modern"/>
+    <w:pitch w:val="fixed"/>
+    <w:sig w:usb0="E0002EFF" w:usb1="C0007843" w:usb2="00000009" w:usb3="00000000" w:csb0="000001FF" w:csb1="00000000"/>
+  </w:font>
+  <w:font w:name="Wingdings">
+    <w:panose1 w:val="05000000000000000000"/>
+    <w:charset w:val="02"/>
+    <w:family w:val="auto"/>
+    <w:pitch w:val="variable"/>
+    <w:sig w:usb0="00000000" w:usb1="10000000" w:usb2="00000000" w:usb3="00000000" w:csb0="80000000" w:csb1="00000000"/>
+  </w:font>
+  <w:font w:name="Calibri">
+    <w:panose1 w:val="020F0502020204030204"/>
+    <w:charset w:val="00"/>
+    <w:family w:val="swiss"/>
+    <w:pitch w:val="variable"/>
+    <w:sig w:usb0="E0002AFF" w:usb1="C000247B" w:usb2="00000009" w:usb3="00000000" w:csb0="000001FF" w:csb1="00000000"/>
+  </w:font>
+  <w:font w:name="Calibri Light">
+    <w:panose1 w:val="020F0302020204030204"/>
+    <w:charset w:val="00"/>
+    <w:family w:val="swiss"/>
+    <w:pitch w:val="variable"/>
+    <w:sig w:usb0="E0002AFF" w:usb1="C000247B" w:usb2="00000009" w:usb3="00000000" w:csb0="000001FF" w:csb1="00000000"/>
+  </w:font>
+  <w:font w:name="Arial">
+    <w:panose1 w:val="020B0604020202020204"/>
+    <w:charset w:val="00"/>
+    <w:family w:val="swiss"/>
+    <w:pitch w:val="variable"/>
+    <w:sig w:usb0="E0002EFF" w:usb1="C0007843" w:usb2="00000009" w:usb3="00000000" w:csb0="000001FF" w:csb1="00000000"/>
+  </w:font>
+</w:fonts>
+</file>
+
+<file path=word/glossary/settings.xml><?xml version="1.0" encoding="utf-8"?>
+<w:settings xmlns:mc="http://schemas.openxmlformats.org/markup-compatibility/2006" xmlns:o="urn:schemas-microsoft-com:office:office" xmlns:r="http://schemas.openxmlformats.org/officeDocument/2006/relationships" xmlns:m="http://schemas.openxmlformats.org/officeDocument/2006/math" xmlns:v="urn:schemas-microsoft-com:vml" xmlns:w10="urn:schemas-microsoft-com:office:word" xmlns:w="http://schemas.openxmlformats.org/wordprocessingml/2006/main" xmlns:w14="http://schemas.microsoft.com/office/word/2010/wordml" xmlns:w15="http://schemas.microsoft.com/office/word/2012/wordml" xmlns:w16se="http://schemas.microsoft.com/office/word/2015/wordml/symex" xmlns:sl="http://schemas.openxmlformats.org/schemaLibrary/2006/main" mc:Ignorable="w14 w15 w16se">
+  <w:view w:val="normal"/>
+  <w:defaultTabStop w:val="720"/>
+  <w:characterSpacingControl w:val="doNotCompress"/>
+  <w:compat>
+    <w:useFELayout/>
+    <w:compatSetting w:name="compatibilityMode" w:uri="http://schemas.microsoft.com/office/word" w:val="15"/>
+    <w:compatSetting w:name="overrideTableStyleFontSizeAndJustification" w:uri="http://schemas.microsoft.com/office/word" w:val="1"/>
+    <w:compatSetting w:name="enableOpenTypeFeatures" w:uri="http://schemas.microsoft.com/office/word" w:val="1"/>
+    <w:compatSetting w:name="doNotFlipMirrorIndents" w:uri="http://schemas.microsoft.com/office/word" w:val="1"/>
+    <w:compatSetting w:name="differentiateMultirowTableHeaders" w:uri="http://schemas.microsoft.com/office/word" w:val="1"/>
+  </w:compat>
+  <w:rsids>
+    <w:rsidRoot w:val="00890D1C"/>
+    <w:rsid w:val="00890D1C"/>
+    <w:rsid w:val="00DF69D7"/>
+  </w:rsids>
+  <m:mathPr>
+    <m:mathFont m:val="Cambria Math"/>
+    <m:brkBin m:val="before"/>
+    <m:brkBinSub m:val="--"/>
+    <m:smallFrac m:val="0"/>
+    <m:dispDef/>
+    <m:lMargin m:val="0"/>
+    <m:rMargin m:val="0"/>
+    <m:defJc m:val="centerGroup"/>
+    <m:wrapIndent m:val="1440"/>
+    <m:intLim m:val="subSup"/>
+    <m:naryLim m:val="undOvr"/>
+  </m:mathPr>
+  <w:themeFontLang w:val="en-US"/>
+  <w:clrSchemeMapping w:bg1="light1" w:t1="dark1" w:bg2="light2" w:t2="dark2" w:accent1="accent1" w:accent2="accent2" w:accent3="accent3" w:accent4="accent4" w:accent5="accent5" w:accent6="accent6" w:hyperlink="hyperlink" w:followedHyperlink="followedHyperlink"/>
+  <w:decimalSymbol w:val="."/>
+  <w:listSeparator w:val=","/>
+  <w15:chartTrackingRefBased/>
+</w:settings>
+</file>
+
+<file path=word/glossary/styles.xml><?xml version="1.0" encoding="utf-8"?>
+<w:styles xmlns:mc="http://schemas.openxmlformats.org/markup-compatibility/2006" xmlns:r="http://schemas.openxmlformats.org/officeDocument/2006/relationships" xmlns:w="http://schemas.openxmlformats.org/wordprocessingml/2006/main" xmlns:w14="http://schemas.microsoft.com/office/word/2010/wordml" xmlns:w15="http://schemas.microsoft.com/office/word/2012/wordml" xmlns:w16se="http://schemas.microsoft.com/office/word/2015/wordml/symex" mc:Ignorable="w14 w15 w16se">
+  <w:docDefaults>
+    <w:rPrDefault>
+      <w:rPr>
+        <w:rFonts w:asciiTheme="minorHAnsi" w:eastAsiaTheme="minorEastAsia" w:hAnsiTheme="minorHAnsi" w:cstheme="minorBidi"/>
+        <w:sz w:val="22"/>
+        <w:szCs w:val="22"/>
+        <w:lang w:val="en-US" w:eastAsia="en-US" w:bidi="ar-SA"/>
+      </w:rPr>
+    </w:rPrDefault>
+    <w:pPrDefault>
+      <w:pPr>
+        <w:spacing w:after="160" w:line="259" w:lineRule="auto"/>
+      </w:pPr>
+    </w:pPrDefault>
+  </w:docDefaults>
+  <w:latentStyles w:defLockedState="0" w:defUIPriority="99" w:defSemiHidden="0" w:defUnhideWhenUsed="0" w:defQFormat="0" w:count="374">
+    <w:lsdException w:name="Normal" w:uiPriority="0" w:qFormat="1"/>
+    <w:lsdException w:name="heading 1" w:uiPriority="9" w:qFormat="1"/>
+    <w:lsdException w:name="heading 2" w:semiHidden="1" w:uiPriority="9" w:unhideWhenUsed="1" w:qFormat="1"/>
+    <w:lsdException w:name="heading 3" w:semiHidden="1" w:uiPriority="9" w:unhideWhenUsed="1" w:qFormat="1"/>
+    <w:lsdException w:name="heading 4" w:semiHidden="1" w:uiPriority="9" w:unhideWhenUsed="1" w:qFormat="1"/>
+    <w:lsdException w:name="heading 5" w:semiHidden="1" w:uiPriority="9" w:unhideWhenUsed="1" w:qFormat="1"/>
+    <w:lsdException w:name="heading 6" w:semiHidden="1" w:uiPriority="9" w:unhideWhenUsed="1" w:qFormat="1"/>
+    <w:lsdException w:name="heading 7" w:semiHidden="1" w:uiPriority="9" w:unhideWhenUsed="1" w:qFormat="1"/>
+    <w:lsdException w:name="heading 8" w:semiHidden="1" w:uiPriority="9" w:unhideWhenUsed="1" w:qFormat="1"/>
+    <w:lsdException w:name="heading 9" w:semiHidden="1" w:uiPriority="9" w:unhideWhenUsed="1" w:qFormat="1"/>
+    <w:lsdException w:name="index 1" w:semiHidden="1" w:unhideWhenUsed="1"/>
+    <w:lsdException w:name="index 2" w:semiHidden="1" w:unhideWhenUsed="1"/>
+    <w:lsdException w:name="index 3" w:semiHidden="1" w:unhideWhenUsed="1"/>
+    <w:lsdException w:name="index 4" w:semiHidden="1" w:unhideWhenUsed="1"/>
+    <w:lsdException w:name="index 5" w:semiHidden="1" w:unhideWhenUsed="1"/>
+    <w:lsdException w:name="index 6" w:semiHidden="1" w:unhideWhenUsed="1"/>
+    <w:lsdException w:name="index 7" w:semiHidden="1" w:unhideWhenUsed="1"/>
+    <w:lsdException w:name="index 8" w:semiHidden="1" w:unhideWhenUsed="1"/>
+    <w:lsdException w:name="index 9" w:semiHidden="1" w:unhideWhenUsed="1"/>
+    <w:lsdException w:name="toc 1" w:semiHidden="1" w:uiPriority="39" w:unhideWhenUsed="1"/>
+    <w:lsdException w:name="toc 2" w:semiHidden="1" w:uiPriority="39" w:unhideWhenUsed="1"/>
+    <w:lsdException w:name="toc 3" w:semiHidden="1" w:uiPriority="39" w:unhideWhenUsed="1"/>
+    <w:lsdException w:name="toc 4" w:semiHidden="1" w:uiPriority="39" w:unhideWhenUsed="1"/>
+    <w:lsdException w:name="toc 5" w:semiHidden="1" w:uiPriority="39" w:unhideWhenUsed="1"/>
+    <w:lsdException w:name="toc 6" w:semiHidden="1" w:uiPriority="39" w:unhideWhenUsed="1"/>
+    <w:lsdException w:name="toc 7" w:semiHidden="1" w:uiPriority="39" w:unhideWhenUsed="1"/>
+    <w:lsdException w:name="toc 8" w:semiHidden="1" w:uiPriority="39" w:unhideWhenUsed="1"/>
+    <w:lsdException w:name="toc 9" w:semiHidden="1" w:uiPriority="39" w:unhideWhenUsed="1"/>
+    <w:lsdException w:name="Normal Indent" w:semiHidden="1" w:unhideWhenUsed="1"/>
+    <w:lsdException w:name="footnote text" w:semiHidden="1" w:unhideWhenUsed="1"/>
+    <w:lsdException w:name="annotation text" w:semiHidden="1" w:unhideWhenUsed="1"/>
+    <w:lsdException w:name="header" w:semiHidden="1" w:unhideWhenUsed="1"/>
+    <w:lsdException w:name="footer" w:semiHidden="1" w:unhideWhenUsed="1"/>
+    <w:lsdException w:name="index heading" w:semiHidden="1" w:unhideWhenUsed="1"/>
+    <w:lsdException w:name="caption" w:semiHidden="1" w:uiPriority="35" w:unhideWhenUsed="1" w:qFormat="1"/>
+    <w:lsdException w:name="table of figures" w:semiHidden="1" w:unhideWhenUsed="1"/>
+    <w:lsdException w:name="envelope address" w:semiHidden="1" w:unhideWhenUsed="1"/>
+    <w:lsdException w:name="envelope return" w:semiHidden="1" w:unhideWhenUsed="1"/>
+    <w:lsdException w:name="footnote reference" w:semiHidden="1" w:unhideWhenUsed="1"/>
+    <w:lsdException w:name="annotation reference" w:semiHidden="1" w:unhideWhenUsed="1"/>
+    <w:lsdException w:name="line number" w:semiHidden="1" w:unhideWhenUsed="1"/>
+    <w:lsdException w:name="page number" w:semiHidden="1" w:unhideWhenUsed="1"/>
+    <w:lsdException w:name="endnote reference" w:semiHidden="1" w:unhideWhenUsed="1"/>
+    <w:lsdException w:name="endnote text" w:semiHidden="1" w:unhideWhenUsed="1"/>
+    <w:lsdException w:name="table of authorities" w:semiHidden="1" w:unhideWhenUsed="1"/>
+    <w:lsdException w:name="macro" w:semiHidden="1" w:unhideWhenUsed="1"/>
+    <w:lsdException w:name="toa heading" w:semiHidden="1" w:unhideWhenUsed="1"/>
+    <w:lsdException w:name="List" w:semiHidden="1" w:unhideWhenUsed="1"/>
+    <w:lsdException w:name="List Bullet" w:semiHidden="1" w:unhideWhenUsed="1"/>
+    <w:lsdException w:name="List Number" w:semiHidden="1" w:unhideWhenUsed="1"/>
+    <w:lsdException w:name="List 2" w:semiHidden="1" w:unhideWhenUsed="1"/>
+    <w:lsdException w:name="List 3" w:semiHidden="1" w:unhideWhenUsed="1"/>
+    <w:lsdException w:name="List 4" w:semiHidden="1" w:unhideWhenUsed="1"/>
+    <w:lsdException w:name="List 5" w:semiHidden="1" w:unhideWhenUsed="1"/>
+    <w:lsdException w:name="List Bullet 2" w:semiHidden="1" w:unhideWhenUsed="1"/>
+    <w:lsdException w:name="List Bullet 3" w:semiHidden="1" w:unhideWhenUsed="1"/>
+    <w:lsdException w:name="List Bullet 4" w:semiHidden="1" w:unhideWhenUsed="1"/>
+    <w:lsdException w:name="List Bullet 5" w:semiHidden="1" w:unhideWhenUsed="1"/>
+    <w:lsdException w:name="List Number 2" w:semiHidden="1" w:unhideWhenUsed="1"/>
+    <w:lsdException w:name="List Number 3" w:semiHidden="1" w:unhideWhenUsed="1"/>
+    <w:lsdException w:name="List Number 4" w:semiHidden="1" w:unhideWhenUsed="1"/>
+    <w:lsdException w:name="List Number 5" w:semiHidden="1" w:unhideWhenUsed="1"/>
+    <w:lsdException w:name="Title" w:uiPriority="10" w:qFormat="1"/>
+    <w:lsdException w:name="Closing" w:semiHidden="1" w:unhideWhenUsed="1"/>
+    <w:lsdException w:name="Signature" w:semiHidden="1" w:unhideWhenUsed="1"/>
+    <w:lsdException w:name="Default Paragraph Font" w:semiHidden="1" w:uiPriority="1" w:unhideWhenUsed="1"/>
+    <w:lsdException w:name="Body Text" w:semiHidden="1" w:unhideWhenUsed="1"/>
+    <w:lsdException w:name="Body Text Indent" w:semiHidden="1" w:unhideWhenUsed="1"/>
+    <w:lsdException w:name="List Continue" w:semiHidden="1" w:unhideWhenUsed="1"/>
+    <w:lsdException w:name="List Continue 2" w:semiHidden="1" w:unhideWhenUsed="1"/>
+    <w:lsdException w:name="List Continue 3" w:semiHidden="1" w:unhideWhenUsed="1"/>
+    <w:lsdException w:name="List Continue 4" w:semiHidden="1" w:unhideWhenUsed="1"/>
+    <w:lsdException w:name="List Continue 5" w:semiHidden="1" w:unhideWhenUsed="1"/>
+    <w:lsdException w:name="Message Header" w:semiHidden="1" w:unhideWhenUsed="1"/>
+    <w:lsdException w:name="Subtitle" w:uiPriority="11" w:qFormat="1"/>
+    <w:lsdException w:name="Salutation" w:semiHidden="1" w:unhideWhenUsed="1"/>
+    <w:lsdException w:name="Date" w:semiHidden="1" w:unhideWhenUsed="1"/>
+    <w:lsdException w:name="Body Text First Indent" w:semiHidden="1" w:unhideWhenUsed="1"/>
+    <w:lsdException w:name="Body Text First Indent 2" w:semiHidden="1" w:unhideWhenUsed="1"/>
+    <w:lsdException w:name="Note Heading" w:semiHidden="1" w:unhideWhenUsed="1"/>
+    <w:lsdException w:name="Body Text 2" w:semiHidden="1" w:unhideWhenUsed="1"/>
+    <w:lsdException w:name="Body Text 3" w:semiHidden="1" w:unhideWhenUsed="1"/>
+    <w:lsdException w:name="Body Text Indent 2" w:semiHidden="1" w:unhideWhenUsed="1"/>
+    <w:lsdException w:name="Body Text Indent 3" w:semiHidden="1" w:unhideWhenUsed="1"/>
+    <w:lsdException w:name="Block Text" w:semiHidden="1" w:unhideWhenUsed="1"/>
+    <w:lsdException w:name="Hyperlink" w:semiHidden="1" w:unhideWhenUsed="1"/>
+    <w:lsdException w:name="FollowedHyperlink" w:semiHidden="1" w:unhideWhenUsed="1"/>
+    <w:lsdException w:name="Strong" w:uiPriority="22" w:qFormat="1"/>
+    <w:lsdException w:name="Emphasis" w:uiPriority="20" w:qFormat="1"/>
+    <w:lsdException w:name="Document Map" w:semiHidden="1" w:unhideWhenUsed="1"/>
+    <w:lsdException w:name="Plain Text" w:semiHidden="1" w:unhideWhenUsed="1"/>
+    <w:lsdException w:name="E-mail Signature" w:semiHidden="1" w:unhideWhenUsed="1"/>
+    <w:lsdException w:name="HTML Top of Form" w:semiHidden="1" w:unhideWhenUsed="1"/>
+    <w:lsdException w:name="HTML Bottom of Form" w:semiHidden="1" w:unhideWhenUsed="1"/>
+    <w:lsdException w:name="Normal (Web)" w:semiHidden="1" w:unhideWhenUsed="1"/>
+    <w:lsdException w:name="HTML Acronym" w:semiHidden="1" w:unhideWhenUsed="1"/>
+    <w:lsdException w:name="HTML Address" w:semiHidden="1" w:unhideWhenUsed="1"/>
+    <w:lsdException w:name="HTML Cite" w:semiHidden="1" w:unhideWhenUsed="1"/>
+    <w:lsdException w:name="HTML Code" w:semiHidden="1" w:unhideWhenUsed="1"/>
+    <w:lsdException w:name="HTML Definition" w:semiHidden="1" w:unhideWhenUsed="1"/>
+    <w:lsdException w:name="HTML Keyboard" w:semiHidden="1" w:unhideWhenUsed="1"/>
+    <w:lsdException w:name="HTML Preformatted" w:semiHidden="1" w:unhideWhenUsed="1"/>
+    <w:lsdException w:name="HTML Sample" w:semiHidden="1" w:unhideWhenUsed="1"/>
+    <w:lsdException w:name="HTML Typewriter" w:semiHidden="1" w:unhideWhenUsed="1"/>
+    <w:lsdException w:name="HTML Variable" w:semiHidden="1" w:unhideWhenUsed="1"/>
+    <w:lsdException w:name="Normal Table" w:semiHidden="1" w:unhideWhenUsed="1"/>
+    <w:lsdException w:name="annotation subject" w:semiHidden="1" w:unhideWhenUsed="1"/>
+    <w:lsdException w:name="No List" w:semiHidden="1" w:unhideWhenUsed="1"/>
+    <w:lsdException w:name="Outline List 1" w:semiHidden="1" w:unhideWhenUsed="1"/>
+    <w:lsdException w:name="Outline List 2" w:semiHidden="1" w:unhideWhenUsed="1"/>
+    <w:lsdException w:name="Outline List 3" w:semiHidden="1" w:unhideWhenUsed="1"/>
+    <w:lsdException w:name="Table Simple 1" w:semiHidden="1" w:unhideWhenUsed="1"/>
+    <w:lsdException w:name="Table Simple 2" w:semiHidden="1" w:unhideWhenUsed="1"/>
+    <w:lsdException w:name="Table Simple 3" w:semiHidden="1" w:unhideWhenUsed="1"/>
+    <w:lsdException w:name="Table Classic 1" w:semiHidden="1" w:unhideWhenUsed="1"/>
+    <w:lsdException w:name="Table Classic 2" w:semiHidden="1" w:unhideWhenUsed="1"/>
+    <w:lsdException w:name="Table Classic 3" w:semiHidden="1" w:unhideWhenUsed="1"/>
+    <w:lsdException w:name="Table Classic 4" w:semiHidden="1" w:unhideWhenUsed="1"/>
+    <w:lsdException w:name="Table Colorful 1" w:semiHidden="1" w:unhideWhenUsed="1"/>
+    <w:lsdException w:name="Table Colorful 2" w:semiHidden="1" w:unhideWhenUsed="1"/>
+    <w:lsdException w:name="Table Colorful 3" w:semiHidden="1" w:unhideWhenUsed="1"/>
+    <w:lsdException w:name="Table Columns 1" w:semiHidden="1" w:unhideWhenUsed="1"/>
+    <w:lsdException w:name="Table Columns 2" w:semiHidden="1" w:unhideWhenUsed="1"/>
+    <w:lsdException w:name="Table Columns 3" w:semiHidden="1" w:unhideWhenUsed="1"/>
+    <w:lsdException w:name="Table Columns 4" w:semiHidden="1" w:unhideWhenUsed="1"/>
+    <w:lsdException w:name="Table Columns 5" w:semiHidden="1" w:unhideWhenUsed="1"/>
+    <w:lsdException w:name="Table Grid 1" w:semiHidden="1" w:unhideWhenUsed="1"/>
+    <w:lsdException w:name="Table Grid 2" w:semiHidden="1" w:unhideWhenUsed="1"/>
+    <w:lsdException w:name="Table Grid 3" w:semiHidden="1" w:unhideWhenUsed="1"/>
+    <w:lsdException w:name="Table Grid 4" w:semiHidden="1" w:unhideWhenUsed="1"/>
+    <w:lsdException w:name="Table Grid 5" w:semiHidden="1" w:unhideWhenUsed="1"/>
+    <w:lsdException w:name="Table Grid 6" w:semiHidden="1" w:unhideWhenUsed="1"/>
+    <w:lsdException w:name="Table Grid 7" w:semiHidden="1" w:unhideWhenUsed="1"/>
+    <w:lsdException w:name="Table Grid 8" w:semiHidden="1" w:unhideWhenUsed="1"/>
+    <w:lsdException w:name="Table List 1" w:semiHidden="1" w:unhideWhenUsed="1"/>
+    <w:lsdException w:name="Table List 2" w:semiHidden="1" w:unhideWhenUsed="1"/>
+    <w:lsdException w:name="Table List 3" w:semiHidden="1" w:unhideWhenUsed="1"/>
+    <w:lsdException w:name="Table List 4" w:semiHidden="1" w:unhideWhenUsed="1"/>
+    <w:lsdException w:name="Table List 5" w:semiHidden="1" w:unhideWhenUsed="1"/>
+    <w:lsdException w:name="Table List 6" w:semiHidden="1" w:unhideWhenUsed="1"/>
+    <w:lsdException w:name="Table List 7" w:semiHidden="1" w:unhideWhenUsed="1"/>
+    <w:lsdException w:name="Table List 8" w:semiHidden="1" w:unhideWhenUsed="1"/>
+    <w:lsdException w:name="Table 3D effects 1" w:semiHidden="1" w:unhideWhenUsed="1"/>
+    <w:lsdException w:name="Table 3D effects 2" w:semiHidden="1" w:unhideWhenUsed="1"/>
+    <w:lsdException w:name="Table 3D effects 3" w:semiHidden="1" w:unhideWhenUsed="1"/>
+    <w:lsdException w:name="Table Contemporary" w:semiHidden="1" w:unhideWhenUsed="1"/>
+    <w:lsdException w:name="Table Elegant" w:semiHidden="1" w:unhideWhenUsed="1"/>
+    <w:lsdException w:name="Table Professional" w:semiHidden="1" w:unhideWhenUsed="1"/>
+    <w:lsdException w:name="Table Subtle 1" w:semiHidden="1" w:unhideWhenUsed="1"/>
+    <w:lsdException w:name="Table Subtle 2" w:semiHidden="1" w:unhideWhenUsed="1"/>
+    <w:lsdException w:name="Table Web 1" w:semiHidden="1" w:unhideWhenUsed="1"/>
+    <w:lsdException w:name="Table Web 2" w:semiHidden="1" w:unhideWhenUsed="1"/>
+    <w:lsdException w:name="Table Web 3" w:semiHidden="1" w:unhideWhenUsed="1"/>
+    <w:lsdException w:name="Balloon Text" w:semiHidden="1" w:unhideWhenUsed="1"/>
+    <w:lsdException w:name="Table Grid" w:uiPriority="39"/>
+    <w:lsdException w:name="Table Theme" w:semiHidden="1" w:unhideWhenUsed="1"/>
+    <w:lsdException w:name="Placeholder Text" w:semiHidden="1"/>
+    <w:lsdException w:name="No Spacing" w:uiPriority="1" w:qFormat="1"/>
+    <w:lsdException w:name="Light Shading" w:uiPriority="60"/>
+    <w:lsdException w:name="Light List" w:uiPriority="61"/>
+    <w:lsdException w:name="Light Grid" w:uiPriority="62"/>
+    <w:lsdException w:name="Medium Shading 1" w:uiPriority="63"/>
+    <w:lsdException w:name="Medium Shading 2" w:uiPriority="64"/>
+    <w:lsdException w:name="Medium List 1" w:uiPriority="65"/>
+    <w:lsdException w:name="Medium List 2" w:uiPriority="66"/>
+    <w:lsdException w:name="Medium Grid 1" w:uiPriority="67"/>
+    <w:lsdException w:name="Medium Grid 2" w:uiPriority="68"/>
+    <w:lsdException w:name="Medium Grid 3" w:uiPriority="69"/>
+    <w:lsdException w:name="Dark List" w:uiPriority="70"/>
+    <w:lsdException w:name="Colorful Shading" w:uiPriority="71"/>
+    <w:lsdException w:name="Colorful List" w:uiPriority="72"/>
+    <w:lsdException w:name="Colorful Grid" w:uiPriority="73"/>
+    <w:lsdException w:name="Light Shading Accent 1" w:uiPriority="60"/>
+    <w:lsdException w:name="Light List Accent 1" w:uiPriority="61"/>
+    <w:lsdException w:name="Light Grid Accent 1" w:uiPriority="62"/>
+    <w:lsdException w:name="Medium Shading 1 Accent 1" w:uiPriority="63"/>
+    <w:lsdException w:name="Medium Shading 2 Accent 1" w:uiPriority="64"/>
+    <w:lsdException w:name="Medium List 1 Accent 1" w:uiPriority="65"/>
+    <w:lsdException w:name="Revision" w:semiHidden="1"/>
+    <w:lsdException w:name="List Paragraph" w:uiPriority="34" w:qFormat="1"/>
+    <w:lsdException w:name="Quote" w:uiPriority="29" w:qFormat="1"/>
+    <w:lsdException w:name="Intense Quote" w:uiPriority="30" w:qFormat="1"/>
+    <w:lsdException w:name="Medium List 2 Accent 1" w:uiPriority="66"/>
+    <w:lsdException w:name="Medium Grid 1 Accent 1" w:uiPriority="67"/>
+    <w:lsdException w:name="Medium Grid 2 Accent 1" w:uiPriority="68"/>
+    <w:lsdException w:name="Medium Grid 3 Accent 1" w:uiPriority="69"/>
+    <w:lsdException w:name="Dark List Accent 1" w:uiPriority="70"/>
+    <w:lsdException w:name="Colorful Shading Accent 1" w:uiPriority="71"/>
+    <w:lsdException w:name="Colorful List Accent 1" w:uiPriority="72"/>
+    <w:lsdException w:name="Colorful Grid Accent 1" w:uiPriority="73"/>
+    <w:lsdException w:name="Light Shading Accent 2" w:uiPriority="60"/>
+    <w:lsdException w:name="Light List Accent 2" w:uiPriority="61"/>
+    <w:lsdException w:name="Light Grid Accent 2" w:uiPriority="62"/>
+    <w:lsdException w:name="Medium Shading 1 Accent 2" w:uiPriority="63"/>
+    <w:lsdException w:name="Medium Shading 2 Accent 2" w:uiPriority="64"/>
+    <w:lsdException w:name="Medium List 1 Accent 2" w:uiPriority="65"/>
+    <w:lsdException w:name="Medium List 2 Accent 2" w:uiPriority="66"/>
+    <w:lsdException w:name="Medium Grid 1 Accent 2" w:uiPriority="67"/>
+    <w:lsdException w:name="Medium Grid 2 Accent 2" w:uiPriority="68"/>
+    <w:lsdException w:name="Medium Grid 3 Accent 2" w:uiPriority="69"/>
+    <w:lsdException w:name="Dark List Accent 2" w:uiPriority="70"/>
+    <w:lsdException w:name="Colorful Shading Accent 2" w:uiPriority="71"/>
+    <w:lsdException w:name="Colorful List Accent 2" w:uiPriority="72"/>
+    <w:lsdException w:name="Colorful Grid Accent 2" w:uiPriority="73"/>
+    <w:lsdException w:name="Light Shading Accent 3" w:uiPriority="60"/>
+    <w:lsdException w:name="Light List Accent 3" w:uiPriority="61"/>
+    <w:lsdException w:name="Light Grid Accent 3" w:uiPriority="62"/>
+    <w:lsdException w:name="Medium Shading 1 Accent 3" w:uiPriority="63"/>
+    <w:lsdException w:name="Medium Shading 2 Accent 3" w:uiPriority="64"/>
+    <w:lsdException w:name="Medium List 1 Accent 3" w:uiPriority="65"/>
+    <w:lsdException w:name="Medium List 2 Accent 3" w:uiPriority="66"/>
+    <w:lsdException w:name="Medium Grid 1 Accent 3" w:uiPriority="67"/>
+    <w:lsdException w:name="Medium Grid 2 Accent 3" w:uiPriority="68"/>
+    <w:lsdException w:name="Medium Grid 3 Accent 3" w:uiPriority="69"/>
+    <w:lsdException w:name="Dark List Accent 3" w:uiPriority="70"/>
+    <w:lsdException w:name="Colorful Shading Accent 3" w:uiPriority="71"/>
+    <w:lsdException w:name="Colorful List Accent 3" w:uiPriority="72"/>
+    <w:lsdException w:name="Colorful Grid Accent 3" w:uiPriority="73"/>
+    <w:lsdException w:name="Light Shading Accent 4" w:uiPriority="60"/>
+    <w:lsdException w:name="Light List Accent 4" w:uiPriority="61"/>
+    <w:lsdException w:name="Light Grid Accent 4" w:uiPriority="62"/>
+    <w:lsdException w:name="Medium Shading 1 Accent 4" w:uiPriority="63"/>
+    <w:lsdException w:name="Medium Shading 2 Accent 4" w:uiPriority="64"/>
+    <w:lsdException w:name="Medium List 1 Accent 4" w:uiPriority="65"/>
+    <w:lsdException w:name="Medium List 2 Accent 4" w:uiPriority="66"/>
+    <w:lsdException w:name="Medium Grid 1 Accent 4" w:uiPriority="67"/>
+    <w:lsdException w:name="Medium Grid 2 Accent 4" w:uiPriority="68"/>
+    <w:lsdException w:name="Medium Grid 3 Accent 4" w:uiPriority="69"/>
+    <w:lsdException w:name="Dark List Accent 4" w:uiPriority="70"/>
+    <w:lsdException w:name="Colorful Shading Accent 4" w:uiPriority="71"/>
+    <w:lsdException w:name="Colorful List Accent 4" w:uiPriority="72"/>
+    <w:lsdException w:name="Colorful Grid Accent 4" w:uiPriority="73"/>
+    <w:lsdException w:name="Light Shading Accent 5" w:uiPriority="60"/>
+    <w:lsdException w:name="Light List Accent 5" w:uiPriority="61"/>
+    <w:lsdException w:name="Light Grid Accent 5" w:uiPriority="62"/>
+    <w:lsdException w:name="Medium Shading 1 Accent 5" w:uiPriority="63"/>
+    <w:lsdException w:name="Medium Shading 2 Accent 5" w:uiPriority="64"/>
+    <w:lsdException w:name="Medium List 1 Accent 5" w:uiPriority="65"/>
+    <w:lsdException w:name="Medium List 2 Accent 5" w:uiPriority="66"/>
+    <w:lsdException w:name="Medium Grid 1 Accent 5" w:uiPriority="67"/>
+    <w:lsdException w:name="Medium Grid 2 Accent 5" w:uiPriority="68"/>
+    <w:lsdException w:name="Medium Grid 3 Accent 5" w:uiPriority="69"/>
+    <w:lsdException w:name="Dark List Accent 5" w:uiPriority="70"/>
+    <w:lsdException w:name="Colorful Shading Accent 5" w:uiPriority="71"/>
+    <w:lsdException w:name="Colorful List Accent 5" w:uiPriority="72"/>
+    <w:lsdException w:name="Colorful Grid Accent 5" w:uiPriority="73"/>
+    <w:lsdException w:name="Light Shading Accent 6" w:uiPriority="60"/>
+    <w:lsdException w:name="Light List Accent 6" w:uiPriority="61"/>
+    <w:lsdException w:name="Light Grid Accent 6" w:uiPriority="62"/>
+    <w:lsdException w:name="Medium Shading 1 Accent 6" w:uiPriority="63"/>
+    <w:lsdException w:name="Medium Shading 2 Accent 6" w:uiPriority="64"/>
+    <w:lsdException w:name="Medium List 1 Accent 6" w:uiPriority="65"/>
+    <w:lsdException w:name="Medium List 2 Accent 6" w:uiPriority="66"/>
+    <w:lsdException w:name="Medium Grid 1 Accent 6" w:uiPriority="67"/>
+    <w:lsdException w:name="Medium Grid 2 Accent 6" w:uiPriority="68"/>
+    <w:lsdException w:name="Medium Grid 3 Accent 6" w:uiPriority="69"/>
+    <w:lsdException w:name="Dark List Accent 6" w:uiPriority="70"/>
+    <w:lsdException w:name="Colorful Shading Accent 6" w:uiPriority="71"/>
+    <w:lsdException w:name="Colorful List Accent 6" w:uiPriority="72"/>
+    <w:lsdException w:name="Colorful Grid Accent 6" w:uiPriority="73"/>
+    <w:lsdException w:name="Subtle Emphasis" w:uiPriority="19" w:qFormat="1"/>
+    <w:lsdException w:name="Intense Emphasis" w:uiPriority="21" w:qFormat="1"/>
+    <w:lsdException w:name="Subtle Reference" w:uiPriority="31" w:qFormat="1"/>
+    <w:lsdException w:name="Intense Reference" w:uiPriority="32" w:qFormat="1"/>
+    <w:lsdException w:name="Book Title" w:uiPriority="33" w:qFormat="1"/>
+    <w:lsdException w:name="Bibliography" w:semiHidden="1" w:uiPriority="37" w:unhideWhenUsed="1"/>
+    <w:lsdException w:name="TOC Heading" w:semiHidden="1" w:uiPriority="39" w:unhideWhenUsed="1" w:qFormat="1"/>
+    <w:lsdException w:name="Plain Table 1" w:uiPriority="41"/>
+    <w:lsdException w:name="Plain Table 2" w:uiPriority="42"/>
+    <w:lsdException w:name="Plain Table 3" w:uiPriority="43"/>
+    <w:lsdException w:name="Plain Table 4" w:uiPriority="44"/>
+    <w:lsdException w:name="Plain Table 5" w:uiPriority="45"/>
+    <w:lsdException w:name="Grid Table Light" w:uiPriority="40"/>
+    <w:lsdException w:name="Grid Table 1 Light" w:uiPriority="46"/>
+    <w:lsdException w:name="Grid Table 2" w:uiPriority="47"/>
+    <w:lsdException w:name="Grid Table 3" w:uiPriority="48"/>
+    <w:lsdException w:name="Grid Table 4" w:uiPriority="49"/>
+    <w:lsdException w:name="Grid Table 5 Dark" w:uiPriority="50"/>
+    <w:lsdException w:name="Grid Table 6 Colorful" w:uiPriority="51"/>
+    <w:lsdException w:name="Grid Table 7 Colorful" w:uiPriority="52"/>
+    <w:lsdException w:name="Grid Table 1 Light Accent 1" w:uiPriority="46"/>
+    <w:lsdException w:name="Grid Table 2 Accent 1" w:uiPriority="47"/>
+    <w:lsdException w:name="Grid Table 3 Accent 1" w:uiPriority="48"/>
+    <w:lsdException w:name="Grid Table 4 Accent 1" w:uiPriority="49"/>
+    <w:lsdException w:name="Grid Table 5 Dark Accent 1" w:uiPriority="50"/>
+    <w:lsdException w:name="Grid Table 6 Colorful Accent 1" w:uiPriority="51"/>
+    <w:lsdException w:name="Grid Table 7 Colorful Accent 1" w:uiPriority="52"/>
+    <w:lsdException w:name="Grid Table 1 Light Accent 2" w:uiPriority="46"/>
+    <w:lsdException w:name="Grid Table 2 Accent 2" w:uiPriority="47"/>
+    <w:lsdException w:name="Grid Table 3 Accent 2" w:uiPriority="48"/>
+    <w:lsdException w:name="Grid Table 4 Accent 2" w:uiPriority="49"/>
+    <w:lsdException w:name="Grid Table 5 Dark Accent 2" w:uiPriority="50"/>
+    <w:lsdException w:name="Grid Table 6 Colorful Accent 2" w:uiPriority="51"/>
+    <w:lsdException w:name="Grid Table 7 Colorful Accent 2" w:uiPriority="52"/>
+    <w:lsdException w:name="Grid Table 1 Light Accent 3" w:uiPriority="46"/>
+    <w:lsdException w:name="Grid Table 2 Accent 3" w:uiPriority="47"/>
+    <w:lsdException w:name="Grid Table 3 Accent 3" w:uiPriority="48"/>
+    <w:lsdException w:name="Grid Table 4 Accent 3" w:uiPriority="49"/>
+    <w:lsdException w:name="Grid Table 5 Dark Accent 3" w:uiPriority="50"/>
+    <w:lsdException w:name="Grid Table 6 Colorful Accent 3" w:uiPriority="51"/>
+    <w:lsdException w:name="Grid Table 7 Colorful Accent 3" w:uiPriority="52"/>
+    <w:lsdException w:name="Grid Table 1 Light Accent 4" w:uiPriority="46"/>
+    <w:lsdException w:name="Grid Table 2 Accent 4" w:uiPriority="47"/>
+    <w:lsdException w:name="Grid Table 3 Accent 4" w:uiPriority="48"/>
+    <w:lsdException w:name="Grid Table 4 Accent 4" w:uiPriority="49"/>
+    <w:lsdException w:name="Grid Table 5 Dark Accent 4" w:uiPriority="50"/>
+    <w:lsdException w:name="Grid Table 6 Colorful Accent 4" w:uiPriority="51"/>
+    <w:lsdException w:name="Grid Table 7 Colorful Accent 4" w:uiPriority="52"/>
+    <w:lsdException w:name="Grid Table 1 Light Accent 5" w:uiPriority="46"/>
+    <w:lsdException w:name="Grid Table 2 Accent 5" w:uiPriority="47"/>
+    <w:lsdException w:name="Grid Table 3 Accent 5" w:uiPriority="48"/>
+    <w:lsdException w:name="Grid Table 4 Accent 5" w:uiPriority="49"/>
+    <w:lsdException w:name="Grid Table 5 Dark Accent 5" w:uiPriority="50"/>
+    <w:lsdException w:name="Grid Table 6 Colorful Accent 5" w:uiPriority="51"/>
+    <w:lsdException w:name="Grid Table 7 Colorful Accent 5" w:uiPriority="52"/>
+    <w:lsdException w:name="Grid Table 1 Light Accent 6" w:uiPriority="46"/>
+    <w:lsdException w:name="Grid Table 2 Accent 6" w:uiPriority="47"/>
+    <w:lsdException w:name="Grid Table 3 Accent 6" w:uiPriority="48"/>
+    <w:lsdException w:name="Grid Table 4 Accent 6" w:uiPriority="49"/>
+    <w:lsdException w:name="Grid Table 5 Dark Accent 6" w:uiPriority="50"/>
+    <w:lsdException w:name="Grid Table 6 Colorful Accent 6" w:uiPriority="51"/>
+    <w:lsdException w:name="Grid Table 7 Colorful Accent 6" w:uiPriority="52"/>
+    <w:lsdException w:name="List Table 1 Light" w:uiPriority="46"/>
+    <w:lsdException w:name="List Table 2" w:uiPriority="47"/>
+    <w:lsdException w:name="List Table 3" w:uiPriority="48"/>
+    <w:lsdException w:name="List Table 4" w:uiPriority="49"/>
+    <w:lsdException w:name="List Table 5 Dark" w:uiPriority="50"/>
+    <w:lsdException w:name="List Table 6 Colorful" w:uiPriority="51"/>
+    <w:lsdException w:name="List Table 7 Colorful" w:uiPriority="52"/>
+    <w:lsdException w:name="List Table 1 Light Accent 1" w:uiPriority="46"/>
+    <w:lsdException w:name="List Table 2 Accent 1" w:uiPriority="47"/>
+    <w:lsdException w:name="List Table 3 Accent 1" w:uiPriority="48"/>
+    <w:lsdException w:name="List Table 4 Accent 1" w:uiPriority="49"/>
+    <w:lsdException w:name="List Table 5 Dark Accent 1" w:uiPriority="50"/>
+    <w:lsdException w:name="List Table 6 Colorful Accent 1" w:uiPriority="51"/>
+    <w:lsdException w:name="List Table 7 Colorful Accent 1" w:uiPriority="52"/>
+    <w:lsdException w:name="List Table 1 Light Accent 2" w:uiPriority="46"/>
+    <w:lsdException w:name="List Table 2 Accent 2" w:uiPriority="47"/>
+    <w:lsdException w:name="List Table 3 Accent 2" w:uiPriority="48"/>
+    <w:lsdException w:name="List Table 4 Accent 2" w:uiPriority="49"/>
+    <w:lsdException w:name="List Table 5 Dark Accent 2" w:uiPriority="50"/>
+    <w:lsdException w:name="List Table 6 Colorful Accent 2" w:uiPriority="51"/>
+    <w:lsdException w:name="List Table 7 Colorful Accent 2" w:uiPriority="52"/>
+    <w:lsdException w:name="List Table 1 Light Accent 3" w:uiPriority="46"/>
+    <w:lsdException w:name="List Table 2 Accent 3" w:uiPriority="47"/>
+    <w:lsdException w:name="List Table 3 Accent 3" w:uiPriority="48"/>
+    <w:lsdException w:name="List Table 4 Accent 3" w:uiPriority="49"/>
+    <w:lsdException w:name="List Table 5 Dark Accent 3" w:uiPriority="50"/>
+    <w:lsdException w:name="List Table 6 Colorful Accent 3" w:uiPriority="51"/>
+    <w:lsdException w:name="List Table 7 Colorful Accent 3" w:uiPriority="52"/>
+    <w:lsdException w:name="List Table 1 Light Accent 4" w:uiPriority="46"/>
+    <w:lsdException w:name="List Table 2 Accent 4" w:uiPriority="47"/>
+    <w:lsdException w:name="List Table 3 Accent 4" w:uiPriority="48"/>
+    <w:lsdException w:name="List Table 4 Accent 4" w:uiPriority="49"/>
+    <w:lsdException w:name="List Table 5 Dark Accent 4" w:uiPriority="50"/>
+    <w:lsdException w:name="List Table 6 Colorful Accent 4" w:uiPriority="51"/>
+    <w:lsdException w:name="List Table 7 Colorful Accent 4" w:uiPriority="52"/>
+    <w:lsdException w:name="List Table 1 Light Accent 5" w:uiPriority="46"/>
+    <w:lsdException w:name="List Table 2 Accent 5" w:uiPriority="47"/>
+    <w:lsdException w:name="List Table 3 Accent 5" w:uiPriority="48"/>
+    <w:lsdException w:name="List Table 4 Accent 5" w:uiPriority="49"/>
+    <w:lsdException w:name="List Table 5 Dark Accent 5" w:uiPriority="50"/>
+    <w:lsdException w:name="List Table 6 Colorful Accent 5" w:uiPriority="51"/>
+    <w:lsdException w:name="List Table 7 Colorful Accent 5" w:uiPriority="52"/>
+    <w:lsdException w:name="List Table 1 Light Accent 6" w:uiPriority="46"/>
+    <w:lsdException w:name="List Table 2 Accent 6" w:uiPriority="47"/>
+    <w:lsdException w:name="List Table 3 Accent 6" w:uiPriority="48"/>
+    <w:lsdException w:name="List Table 4 Accent 6" w:uiPriority="49"/>
+    <w:lsdException w:name="List Table 5 Dark Accent 6" w:uiPriority="50"/>
+    <w:lsdException w:name="List Table 6 Colorful Accent 6" w:uiPriority="51"/>
+    <w:lsdException w:name="List Table 7 Colorful Accent 6" w:uiPriority="52"/>
+    <w:lsdException w:name="Mention" w:semiHidden="1" w:unhideWhenUsed="1"/>
+    <w:lsdException w:name="Smart Hyperlink" w:semiHidden="1" w:unhideWhenUsed="1"/>
+    <w:lsdException w:name="Hashtag" w:semiHidden="1" w:unhideWhenUsed="1"/>
+  </w:latentStyles>
+  <w:style w:type="paragraph" w:default="1" w:styleId="Normal">
+    <w:name w:val="Normal"/>
+    <w:qFormat/>
+  </w:style>
+  <w:style w:type="character" w:default="1" w:styleId="DefaultParagraphFont">
+    <w:name w:val="Default Paragraph Font"/>
+    <w:uiPriority w:val="1"/>
+    <w:semiHidden/>
+    <w:unhideWhenUsed/>
+  </w:style>
+  <w:style w:type="table" w:default="1" w:styleId="TableNormal">
+    <w:name w:val="Normal Table"/>
+    <w:uiPriority w:val="99"/>
+    <w:semiHidden/>
+    <w:unhideWhenUsed/>
+    <w:tblPr>
+      <w:tblInd w:w="0" w:type="dxa"/>
+      <w:tblCellMar>
+        <w:top w:w="0" w:type="dxa"/>
+        <w:left w:w="108" w:type="dxa"/>
+        <w:bottom w:w="0" w:type="dxa"/>
+        <w:right w:w="108" w:type="dxa"/>
+      </w:tblCellMar>
+    </w:tblPr>
+  </w:style>
+  <w:style w:type="numbering" w:default="1" w:styleId="NoList">
+    <w:name w:val="No List"/>
+    <w:uiPriority w:val="99"/>
+    <w:semiHidden/>
+    <w:unhideWhenUsed/>
+  </w:style>
+  <w:style w:type="paragraph" w:customStyle="1" w:styleId="1DD8A14409854F88963133A3ED170B27">
+    <w:name w:val="1DD8A14409854F88963133A3ED170B27"/>
+    <w:rsid w:val="00890D1C"/>
+  </w:style>
+  <w:style w:type="paragraph" w:customStyle="1" w:styleId="226A856D292B498CA49F0AC2316C1E5E">
+    <w:name w:val="226A856D292B498CA49F0AC2316C1E5E"/>
+    <w:rsid w:val="00890D1C"/>
+  </w:style>
+  <w:style w:type="paragraph" w:customStyle="1" w:styleId="039003B26A0A49AE8C586D5AB70FA1CD">
+    <w:name w:val="039003B26A0A49AE8C586D5AB70FA1CD"/>
+    <w:rsid w:val="00890D1C"/>
+  </w:style>
+</w:styles>
+</file>
+
+<file path=word/glossary/webSettings.xml><?xml version="1.0" encoding="utf-8"?>
+<w:webSettings xmlns:mc="http://schemas.openxmlformats.org/markup-compatibility/2006" xmlns:r="http://schemas.openxmlformats.org/officeDocument/2006/relationships" xmlns:w="http://schemas.openxmlformats.org/wordprocessingml/2006/main" xmlns:w14="http://schemas.microsoft.com/office/word/2010/wordml" xmlns:w15="http://schemas.microsoft.com/office/word/2012/wordml" xmlns:w16se="http://schemas.microsoft.com/office/word/2015/wordml/symex" mc:Ignorable="w14 w15 w16se">
+  <w:optimizeForBrowser/>
+  <w:allowPNG/>
+</w:webSettings>
 </file>
 
 <file path=word/theme/theme1.xml><?xml version="1.0" encoding="utf-8"?>
@@ -1680,4 +2806,16 @@
     </a:ext>
   </a:extLst>
 </a:theme>
+</file>
+
+<file path=customXml/item1.xml><?xml version="1.0" encoding="utf-8"?>
+<b:Sources xmlns:b="http://schemas.openxmlformats.org/officeDocument/2006/bibliography" xmlns="http://schemas.openxmlformats.org/officeDocument/2006/bibliography" SelectedStyle="\APASixthEditionOfficeOnline.xsl" StyleName="APA" Version="6"/>
+</file>
+
+<file path=customXml/itemProps1.xml><?xml version="1.0" encoding="utf-8"?>
+<ds:datastoreItem xmlns:ds="http://schemas.openxmlformats.org/officeDocument/2006/customXml" ds:itemID="{6A4A11A4-DFDE-46E3-BD56-6768C8B5A724}">
+  <ds:schemaRefs>
+    <ds:schemaRef ds:uri="http://schemas.openxmlformats.org/officeDocument/2006/bibliography"/>
+  </ds:schemaRefs>
+</ds:datastoreItem>
 </file>
</xml_diff>